<commit_message>
New game that I accidentally kinda made
</commit_message>
<xml_diff>
--- a/Cover Letter.docx
+++ b/Cover Letter.docx
@@ -88,7 +88,23 @@
           <w:sz w:val="24"/>
           <w:szCs w:val="24"/>
         </w:rPr>
-        <w:t>July 23, 2019</w:t>
+        <w:t>July 2</w:t>
+      </w:r>
+      <w:r>
+        <w:rPr>
+          <w:rFonts w:ascii="Times New Roman" w:hAnsi="Times New Roman" w:cs="Times New Roman"/>
+          <w:sz w:val="24"/>
+          <w:szCs w:val="24"/>
+        </w:rPr>
+        <w:t>4</w:t>
+      </w:r>
+      <w:r>
+        <w:rPr>
+          <w:rFonts w:ascii="Times New Roman" w:hAnsi="Times New Roman" w:cs="Times New Roman"/>
+          <w:sz w:val="24"/>
+          <w:szCs w:val="24"/>
+        </w:rPr>
+        <w:t>, 2019</w:t>
       </w:r>
     </w:p>
     <w:p>
@@ -113,7 +129,7 @@
           <w:sz w:val="24"/>
           <w:szCs w:val="24"/>
         </w:rPr>
-        <w:t>College of Education and Human Development</w:t>
+        <w:t>Department of Medicine</w:t>
       </w:r>
     </w:p>
     <w:p>
@@ -121,17 +137,17 @@
         <w:spacing w:after="0" w:line="240" w:lineRule="auto"/>
         <w:rPr>
           <w:rFonts w:ascii="Times New Roman" w:hAnsi="Times New Roman" w:cs="Times New Roman"/>
-          <w:sz w:val="24"/>
-          <w:szCs w:val="24"/>
-        </w:rPr>
-      </w:pPr>
-      <w:r>
-        <w:rPr>
-          <w:rFonts w:ascii="Times New Roman" w:hAnsi="Times New Roman" w:cs="Times New Roman"/>
-          <w:sz w:val="24"/>
-          <w:szCs w:val="24"/>
-        </w:rPr>
-        <w:t>Burton Hall, 178 Pillsbury Dr SE</w:t>
+          <w:color w:val="333333"/>
+          <w:shd w:val="clear" w:color="auto" w:fill="FFFFFF"/>
+        </w:rPr>
+      </w:pPr>
+      <w:r>
+        <w:rPr>
+          <w:rFonts w:ascii="Times New Roman" w:hAnsi="Times New Roman" w:cs="Times New Roman"/>
+          <w:color w:val="333333"/>
+          <w:shd w:val="clear" w:color="auto" w:fill="FFFFFF"/>
+        </w:rPr>
+        <w:t>401 East River Parkway</w:t>
       </w:r>
     </w:p>
     <w:p>
@@ -215,23 +231,129 @@
           <w:sz w:val="24"/>
           <w:szCs w:val="24"/>
         </w:rPr>
-        <w:t xml:space="preserve">I am writing to apply for the Front Desk Worker position with the Child Development Center. I admire this program </w:t>
-      </w:r>
-      <w:r>
-        <w:rPr>
-          <w:rFonts w:ascii="Times New Roman" w:hAnsi="Times New Roman" w:cs="Times New Roman"/>
-          <w:sz w:val="24"/>
-          <w:szCs w:val="24"/>
-        </w:rPr>
-        <w:t xml:space="preserve">for its work to provide high quality care for children, especially for children of University students. </w:t>
-      </w:r>
-      <w:r>
-        <w:rPr>
-          <w:rFonts w:ascii="Times New Roman" w:hAnsi="Times New Roman" w:cs="Times New Roman"/>
-          <w:sz w:val="24"/>
-          <w:szCs w:val="24"/>
-        </w:rPr>
-        <w:t>Attending college with kids can prove to be difficult and providing care for children through the department is an act of considerable assistance.</w:t>
+        <w:t xml:space="preserve">I am writing to apply for the </w:t>
+      </w:r>
+      <w:r>
+        <w:rPr>
+          <w:rFonts w:ascii="Times New Roman" w:hAnsi="Times New Roman" w:cs="Times New Roman"/>
+          <w:sz w:val="24"/>
+          <w:szCs w:val="24"/>
+        </w:rPr>
+        <w:t>Student Admin/Support Services</w:t>
+      </w:r>
+      <w:r>
+        <w:rPr>
+          <w:rFonts w:ascii="Times New Roman" w:hAnsi="Times New Roman" w:cs="Times New Roman"/>
+          <w:sz w:val="24"/>
+          <w:szCs w:val="24"/>
+        </w:rPr>
+        <w:t xml:space="preserve"> position with the </w:t>
+      </w:r>
+      <w:r>
+        <w:rPr>
+          <w:rFonts w:ascii="Times New Roman" w:hAnsi="Times New Roman" w:cs="Times New Roman"/>
+          <w:sz w:val="24"/>
+          <w:szCs w:val="24"/>
+        </w:rPr>
+        <w:t>Accounting Office</w:t>
+      </w:r>
+      <w:r>
+        <w:rPr>
+          <w:rFonts w:ascii="Times New Roman" w:hAnsi="Times New Roman" w:cs="Times New Roman"/>
+          <w:sz w:val="24"/>
+          <w:szCs w:val="24"/>
+        </w:rPr>
+        <w:t xml:space="preserve">. I </w:t>
+      </w:r>
+      <w:r>
+        <w:rPr>
+          <w:rFonts w:ascii="Times New Roman" w:hAnsi="Times New Roman" w:cs="Times New Roman"/>
+          <w:sz w:val="24"/>
+          <w:szCs w:val="24"/>
+        </w:rPr>
+        <w:t>am interested in wo</w:t>
+      </w:r>
+      <w:bookmarkStart w:id="0" w:name="_GoBack"/>
+      <w:bookmarkEnd w:id="0"/>
+      <w:r>
+        <w:rPr>
+          <w:rFonts w:ascii="Times New Roman" w:hAnsi="Times New Roman" w:cs="Times New Roman"/>
+          <w:sz w:val="24"/>
+          <w:szCs w:val="24"/>
+        </w:rPr>
+        <w:t xml:space="preserve">rking for </w:t>
+      </w:r>
+      <w:r>
+        <w:rPr>
+          <w:rFonts w:ascii="Times New Roman" w:hAnsi="Times New Roman" w:cs="Times New Roman"/>
+          <w:sz w:val="24"/>
+          <w:szCs w:val="24"/>
+        </w:rPr>
+        <w:t xml:space="preserve">this </w:t>
+      </w:r>
+      <w:r>
+        <w:rPr>
+          <w:rFonts w:ascii="Times New Roman" w:hAnsi="Times New Roman" w:cs="Times New Roman"/>
+          <w:sz w:val="24"/>
+          <w:szCs w:val="24"/>
+        </w:rPr>
+        <w:t>department</w:t>
+      </w:r>
+      <w:r>
+        <w:rPr>
+          <w:rFonts w:ascii="Times New Roman" w:hAnsi="Times New Roman" w:cs="Times New Roman"/>
+          <w:sz w:val="24"/>
+          <w:szCs w:val="24"/>
+        </w:rPr>
+        <w:t xml:space="preserve"> </w:t>
+      </w:r>
+      <w:r>
+        <w:rPr>
+          <w:rFonts w:ascii="Times New Roman" w:hAnsi="Times New Roman" w:cs="Times New Roman"/>
+          <w:sz w:val="24"/>
+          <w:szCs w:val="24"/>
+        </w:rPr>
+        <w:t xml:space="preserve">for its work to </w:t>
+      </w:r>
+      <w:r>
+        <w:rPr>
+          <w:rFonts w:ascii="Times New Roman" w:hAnsi="Times New Roman" w:cs="Times New Roman"/>
+          <w:sz w:val="24"/>
+          <w:szCs w:val="24"/>
+        </w:rPr>
+        <w:t>aid</w:t>
+      </w:r>
+      <w:r>
+        <w:rPr>
+          <w:rFonts w:ascii="Times New Roman" w:hAnsi="Times New Roman" w:cs="Times New Roman"/>
+          <w:sz w:val="24"/>
+          <w:szCs w:val="24"/>
+        </w:rPr>
+        <w:t xml:space="preserve"> the Department of Medicine, and its</w:t>
+      </w:r>
+      <w:r>
+        <w:rPr>
+          <w:rFonts w:ascii="Times New Roman" w:hAnsi="Times New Roman" w:cs="Times New Roman"/>
+          <w:sz w:val="24"/>
+          <w:szCs w:val="24"/>
+        </w:rPr>
+        <w:t xml:space="preserve"> collective</w:t>
+      </w:r>
+      <w:r>
+        <w:rPr>
+          <w:rFonts w:ascii="Times New Roman" w:hAnsi="Times New Roman" w:cs="Times New Roman"/>
+          <w:sz w:val="24"/>
+          <w:szCs w:val="24"/>
+        </w:rPr>
+        <w:t xml:space="preserve"> mission to improve </w:t>
+      </w:r>
+      <w:r>
+        <w:rPr>
+          <w:rFonts w:ascii="Times New Roman" w:hAnsi="Times New Roman" w:cs="Times New Roman"/>
+          <w:sz w:val="24"/>
+          <w:szCs w:val="24"/>
+        </w:rPr>
+        <w:t>people and communities’ health.</w:t>
       </w:r>
     </w:p>
     <w:p>
@@ -260,7 +382,39 @@
           <w:sz w:val="24"/>
           <w:szCs w:val="24"/>
         </w:rPr>
-        <w:t xml:space="preserve">A Front Desk Worker must possess a strong collection of administrative skills, such as basic computer skills, working in customer service, and experience with phone communication. Through my previous experience with working as an administrative assistant, I have developed the necessary foundation for working administrative support. It has also led me to engage myself and work collaboratively with others in order to get work done, as well as assist </w:t>
+        <w:t>A</w:t>
+      </w:r>
+      <w:r>
+        <w:rPr>
+          <w:rFonts w:ascii="Times New Roman" w:hAnsi="Times New Roman" w:cs="Times New Roman"/>
+          <w:sz w:val="24"/>
+          <w:szCs w:val="24"/>
+        </w:rPr>
+        <w:t>n administrative assistant</w:t>
+      </w:r>
+      <w:r>
+        <w:rPr>
+          <w:rFonts w:ascii="Times New Roman" w:hAnsi="Times New Roman" w:cs="Times New Roman"/>
+          <w:sz w:val="24"/>
+          <w:szCs w:val="24"/>
+        </w:rPr>
+        <w:t xml:space="preserve"> must possess a strong collection of administrative skills, such as basic computer skills, working in customer service, and experience with phone communication. Through my previous experience with working as an administrative assistant, I have developed the necessary foundation for working administrative support</w:t>
+      </w:r>
+      <w:r>
+        <w:rPr>
+          <w:rFonts w:ascii="Times New Roman" w:hAnsi="Times New Roman" w:cs="Times New Roman"/>
+          <w:sz w:val="24"/>
+          <w:szCs w:val="24"/>
+        </w:rPr>
+        <w:t xml:space="preserve">. It has helped to make me proficient in Microsoft Office, as well as basic office tasks. </w:t>
+      </w:r>
+      <w:r>
+        <w:rPr>
+          <w:rFonts w:ascii="Times New Roman" w:hAnsi="Times New Roman" w:cs="Times New Roman"/>
+          <w:sz w:val="24"/>
+          <w:szCs w:val="24"/>
+        </w:rPr>
+        <w:t xml:space="preserve"> It has also led me to engage myself and work collaboratively with others in order to get work done, as well as assist </w:t>
       </w:r>
       <w:r>
         <w:rPr>
@@ -276,7 +430,15 @@
           <w:sz w:val="24"/>
           <w:szCs w:val="24"/>
         </w:rPr>
-        <w:t xml:space="preserve"> Through my major of computer science, I am continuing to develop my technical skills to improve the efficiency and effectiveness of working with technology. </w:t>
+        <w:t xml:space="preserve"> Through my major of computer science, I am continuing to develop my technical skills to improve the efficiency and effectiveness of working with technology</w:t>
+      </w:r>
+      <w:r>
+        <w:rPr>
+          <w:rFonts w:ascii="Times New Roman" w:hAnsi="Times New Roman" w:cs="Times New Roman"/>
+          <w:sz w:val="24"/>
+          <w:szCs w:val="24"/>
+        </w:rPr>
+        <w:t>, which has helped to make me more detail orientated.</w:t>
       </w:r>
     </w:p>
     <w:p>
@@ -304,7 +466,63 @@
           <w:sz w:val="24"/>
           <w:szCs w:val="24"/>
         </w:rPr>
-        <w:t xml:space="preserve">As a Front Desk Worker, I would bring together my technical skills, collaboration skills, and my customer relationship skills to help the Child Development Center provide its high-quality care for children, and ultimately help to enhance the development of children and youth. </w:t>
+        <w:t>As a</w:t>
+      </w:r>
+      <w:r>
+        <w:rPr>
+          <w:rFonts w:ascii="Times New Roman" w:hAnsi="Times New Roman" w:cs="Times New Roman"/>
+          <w:sz w:val="24"/>
+          <w:szCs w:val="24"/>
+        </w:rPr>
+        <w:t>n administrative assistant</w:t>
+      </w:r>
+      <w:r>
+        <w:rPr>
+          <w:rFonts w:ascii="Times New Roman" w:hAnsi="Times New Roman" w:cs="Times New Roman"/>
+          <w:sz w:val="24"/>
+          <w:szCs w:val="24"/>
+        </w:rPr>
+        <w:t>, I would bring together my technical skills, collaboration skills, and my c</w:t>
+      </w:r>
+      <w:r>
+        <w:rPr>
+          <w:rFonts w:ascii="Times New Roman" w:hAnsi="Times New Roman" w:cs="Times New Roman"/>
+          <w:sz w:val="24"/>
+          <w:szCs w:val="24"/>
+        </w:rPr>
+        <w:t>ommunication</w:t>
+      </w:r>
+      <w:r>
+        <w:rPr>
+          <w:rFonts w:ascii="Times New Roman" w:hAnsi="Times New Roman" w:cs="Times New Roman"/>
+          <w:sz w:val="24"/>
+          <w:szCs w:val="24"/>
+        </w:rPr>
+        <w:t xml:space="preserve"> skills to help the </w:t>
+      </w:r>
+      <w:r>
+        <w:rPr>
+          <w:rFonts w:ascii="Times New Roman" w:hAnsi="Times New Roman" w:cs="Times New Roman"/>
+          <w:sz w:val="24"/>
+          <w:szCs w:val="24"/>
+        </w:rPr>
+        <w:t>Accounting Office</w:t>
+      </w:r>
+      <w:r>
+        <w:rPr>
+          <w:rFonts w:ascii="Times New Roman" w:hAnsi="Times New Roman" w:cs="Times New Roman"/>
+          <w:sz w:val="24"/>
+          <w:szCs w:val="24"/>
+        </w:rPr>
+        <w:t xml:space="preserve">, and ultimately help to </w:t>
+      </w:r>
+      <w:r>
+        <w:rPr>
+          <w:rFonts w:ascii="Times New Roman" w:hAnsi="Times New Roman" w:cs="Times New Roman"/>
+          <w:sz w:val="24"/>
+          <w:szCs w:val="24"/>
+        </w:rPr>
+        <w:t>improve the health and well-being of other people.</w:t>
       </w:r>
     </w:p>
     <w:p>
@@ -417,8 +635,6 @@
         </w:rPr>
         <w:t>Logan Kreun</w:t>
       </w:r>
-      <w:bookmarkStart w:id="0" w:name="_GoBack"/>
-      <w:bookmarkEnd w:id="0"/>
       <w:r>
         <w:rPr>
           <w:rFonts w:ascii="Times New Roman" w:hAnsi="Times New Roman" w:cs="Times New Roman"/>
@@ -561,6 +777,7 @@
     <w:lsdException w:name="HTML Sample" w:semiHidden="1" w:unhideWhenUsed="1"/>
     <w:lsdException w:name="HTML Typewriter" w:semiHidden="1" w:unhideWhenUsed="1"/>
     <w:lsdException w:name="HTML Variable" w:semiHidden="1" w:unhideWhenUsed="1"/>
+    <w:lsdException w:name="Normal Table" w:semiHidden="1" w:unhideWhenUsed="1"/>
     <w:lsdException w:name="annotation subject" w:semiHidden="1" w:unhideWhenUsed="1"/>
     <w:lsdException w:name="No List" w:semiHidden="1" w:unhideWhenUsed="1"/>
     <w:lsdException w:name="Outline List 1" w:semiHidden="1" w:unhideWhenUsed="1"/>
@@ -607,8 +824,10 @@
     <w:lsdException w:name="Table Subtle 2" w:semiHidden="1" w:unhideWhenUsed="1"/>
     <w:lsdException w:name="Table Web 1" w:semiHidden="1" w:unhideWhenUsed="1"/>
     <w:lsdException w:name="Table Web 2" w:semiHidden="1" w:unhideWhenUsed="1"/>
+    <w:lsdException w:name="Table Web 3" w:semiHidden="1" w:unhideWhenUsed="1"/>
     <w:lsdException w:name="Balloon Text" w:semiHidden="1" w:unhideWhenUsed="1"/>
     <w:lsdException w:name="Table Grid" w:uiPriority="39"/>
+    <w:lsdException w:name="Table Theme" w:semiHidden="1" w:unhideWhenUsed="1"/>
     <w:lsdException w:name="Placeholder Text" w:semiHidden="1"/>
     <w:lsdException w:name="No Spacing" w:uiPriority="1" w:qFormat="1"/>
     <w:lsdException w:name="Light Shading" w:uiPriority="60"/>

</xml_diff>